<commit_message>
Dodanie opisu githuba closes #3
</commit_message>
<xml_diff>
--- a/Opis �rodowiska pracy.docx
+++ b/Opis �rodowiska pracy.docx
@@ -4,6 +4,31 @@
   <w:body>
     <w:p>
       <w:pPr>
+        <w:pStyle w:val="Nagwek3"/>
+        <w:rPr>
+          <w:rFonts w:eastAsia="Times New Roman"/>
+          <w:lang w:eastAsia="pl-PL"/>
+        </w:rPr>
+      </w:pPr>
+      <w:r>
+        <w:rPr>
+          <w:rFonts w:eastAsia="Times New Roman"/>
+          <w:lang w:eastAsia="pl-PL"/>
+        </w:rPr>
+        <w:t xml:space="preserve">Narzędzie </w:t>
+      </w:r>
+      <w:proofErr w:type="spellStart"/>
+      <w:r>
+        <w:rPr>
+          <w:rFonts w:eastAsia="Times New Roman"/>
+          <w:lang w:eastAsia="pl-PL"/>
+        </w:rPr>
+        <w:t>CASE</w:t>
+      </w:r>
+      <w:proofErr w:type="spellEnd"/>
+    </w:p>
+    <w:p>
+      <w:pPr>
         <w:shd w:val="clear" w:color="auto" w:fill="FFFFFF"/>
         <w:spacing w:before="100" w:beforeAutospacing="1" w:after="100" w:afterAutospacing="1" w:line="240" w:lineRule="auto"/>
         <w:rPr>
@@ -22,7 +47,762 @@
           <w:szCs w:val="20"/>
           <w:lang w:eastAsia="pl-PL"/>
         </w:rPr>
-        <w:t>Kierownik sekcji przesyła plik p1.pdf zawierający podrozdziały:</w:t>
+        <w:t xml:space="preserve">Jako narzędzie </w:t>
+      </w:r>
+      <w:proofErr w:type="spellStart"/>
+      <w:r>
+        <w:rPr>
+          <w:rFonts w:ascii="Verdana" w:eastAsia="Times New Roman" w:hAnsi="Verdana" w:cs="Times New Roman"/>
+          <w:color w:val="000000"/>
+          <w:sz w:val="20"/>
+          <w:szCs w:val="20"/>
+          <w:lang w:eastAsia="pl-PL"/>
+        </w:rPr>
+        <w:t>CASE</w:t>
+      </w:r>
+      <w:proofErr w:type="spellEnd"/>
+      <w:r>
+        <w:rPr>
+          <w:rFonts w:ascii="Verdana" w:eastAsia="Times New Roman" w:hAnsi="Verdana" w:cs="Times New Roman"/>
+          <w:color w:val="000000"/>
+          <w:sz w:val="20"/>
+          <w:szCs w:val="20"/>
+          <w:lang w:eastAsia="pl-PL"/>
+        </w:rPr>
+        <w:t xml:space="preserve"> wybraliśmy </w:t>
+      </w:r>
+      <w:proofErr w:type="spellStart"/>
+      <w:r>
+        <w:rPr>
+          <w:rFonts w:ascii="Verdana" w:eastAsia="Times New Roman" w:hAnsi="Verdana" w:cs="Times New Roman"/>
+          <w:color w:val="000000"/>
+          <w:sz w:val="20"/>
+          <w:szCs w:val="20"/>
+          <w:lang w:eastAsia="pl-PL"/>
+        </w:rPr>
+        <w:t>Enterprise</w:t>
+      </w:r>
+      <w:proofErr w:type="spellEnd"/>
+      <w:r>
+        <w:rPr>
+          <w:rFonts w:ascii="Verdana" w:eastAsia="Times New Roman" w:hAnsi="Verdana" w:cs="Times New Roman"/>
+          <w:color w:val="000000"/>
+          <w:sz w:val="20"/>
+          <w:szCs w:val="20"/>
+          <w:lang w:eastAsia="pl-PL"/>
+        </w:rPr>
+        <w:t xml:space="preserve"> </w:t>
+      </w:r>
+      <w:proofErr w:type="spellStart"/>
+      <w:r>
+        <w:rPr>
+          <w:rFonts w:ascii="Verdana" w:eastAsia="Times New Roman" w:hAnsi="Verdana" w:cs="Times New Roman"/>
+          <w:color w:val="000000"/>
+          <w:sz w:val="20"/>
+          <w:szCs w:val="20"/>
+          <w:lang w:eastAsia="pl-PL"/>
+        </w:rPr>
+        <w:t>Architect</w:t>
+      </w:r>
+      <w:proofErr w:type="spellEnd"/>
+      <w:r>
+        <w:rPr>
+          <w:rFonts w:ascii="Verdana" w:eastAsia="Times New Roman" w:hAnsi="Verdana" w:cs="Times New Roman"/>
+          <w:color w:val="000000"/>
+          <w:sz w:val="20"/>
+          <w:szCs w:val="20"/>
+          <w:lang w:eastAsia="pl-PL"/>
+        </w:rPr>
+        <w:t xml:space="preserve"> 8, ponieważ jest to narzędzie cieszące się dużą renomą i mające wszystkie potrzebne  nam do zbudowania diagramów </w:t>
+      </w:r>
+      <w:proofErr w:type="spellStart"/>
+      <w:r>
+        <w:rPr>
+          <w:rFonts w:ascii="Verdana" w:eastAsia="Times New Roman" w:hAnsi="Verdana" w:cs="Times New Roman"/>
+          <w:color w:val="000000"/>
+          <w:sz w:val="20"/>
+          <w:szCs w:val="20"/>
+          <w:lang w:eastAsia="pl-PL"/>
+        </w:rPr>
+        <w:t>UML</w:t>
+      </w:r>
+      <w:proofErr w:type="spellEnd"/>
+      <w:r>
+        <w:rPr>
+          <w:rFonts w:ascii="Verdana" w:eastAsia="Times New Roman" w:hAnsi="Verdana" w:cs="Times New Roman"/>
+          <w:color w:val="000000"/>
+          <w:sz w:val="20"/>
+          <w:szCs w:val="20"/>
+          <w:lang w:eastAsia="pl-PL"/>
+        </w:rPr>
+        <w:t xml:space="preserve"> funkcje. Ponadto wszyscy członkowie grupy korzystali już z niego przy projekcie z Inżynierii Oprogramowania.</w:t>
+      </w:r>
+    </w:p>
+    <w:p>
+      <w:pPr>
+        <w:pStyle w:val="Nagwek3"/>
+        <w:rPr>
+          <w:rFonts w:eastAsia="Times New Roman"/>
+          <w:lang w:eastAsia="pl-PL"/>
+        </w:rPr>
+      </w:pPr>
+      <w:r>
+        <w:rPr>
+          <w:rFonts w:eastAsia="Times New Roman"/>
+          <w:lang w:eastAsia="pl-PL"/>
+        </w:rPr>
+        <w:t>Narzędzia wersjonujące</w:t>
+      </w:r>
+    </w:p>
+    <w:p>
+      <w:pPr>
+        <w:shd w:val="clear" w:color="auto" w:fill="FFFFFF"/>
+        <w:spacing w:before="100" w:beforeAutospacing="1" w:after="100" w:afterAutospacing="1" w:line="240" w:lineRule="auto"/>
+        <w:rPr>
+          <w:rFonts w:ascii="Verdana" w:eastAsia="Times New Roman" w:hAnsi="Verdana" w:cs="Times New Roman"/>
+          <w:color w:val="000000"/>
+          <w:sz w:val="20"/>
+          <w:szCs w:val="20"/>
+          <w:lang w:eastAsia="pl-PL"/>
+        </w:rPr>
+      </w:pPr>
+      <w:r>
+        <w:rPr>
+          <w:rFonts w:ascii="Verdana" w:eastAsia="Times New Roman" w:hAnsi="Verdana" w:cs="Times New Roman"/>
+          <w:color w:val="000000"/>
+          <w:sz w:val="20"/>
+          <w:szCs w:val="20"/>
+          <w:lang w:eastAsia="pl-PL"/>
+        </w:rPr>
+        <w:t>Wybraliśmy git (</w:t>
+      </w:r>
+      <w:hyperlink r:id="rId5" w:history="1">
+        <w:r>
+          <w:rPr>
+            <w:rStyle w:val="Hipercze"/>
+          </w:rPr>
+          <w:t>http://</w:t>
+        </w:r>
+        <w:proofErr w:type="spellStart"/>
+        <w:r>
+          <w:rPr>
+            <w:rStyle w:val="Hipercze"/>
+          </w:rPr>
+          <w:t>git-scm.com</w:t>
+        </w:r>
+        <w:proofErr w:type="spellEnd"/>
+        <w:r>
+          <w:rPr>
+            <w:rStyle w:val="Hipercze"/>
+          </w:rPr>
+          <w:t>/</w:t>
+        </w:r>
+      </w:hyperlink>
+      <w:r>
+        <w:t xml:space="preserve">) jako system kontroli wersji. Większość członków sekcji nie miała z nim styczności, jednak dla osób, które miały do czynienia np. z </w:t>
+      </w:r>
+      <w:proofErr w:type="spellStart"/>
+      <w:r>
+        <w:t>Subversion</w:t>
+      </w:r>
+      <w:proofErr w:type="spellEnd"/>
+      <w:r>
+        <w:t xml:space="preserve"> nauczenie się nowego narzędzia nie powinno stanowić problemu. Główną powodem, dla którego zdecydowaliśmy się na git jest jego integracja z </w:t>
+      </w:r>
+      <w:proofErr w:type="spellStart"/>
+      <w:r>
+        <w:t>github</w:t>
+      </w:r>
+      <w:proofErr w:type="spellEnd"/>
+      <w:r>
+        <w:t>.</w:t>
+      </w:r>
+    </w:p>
+    <w:p>
+      <w:pPr>
+        <w:pStyle w:val="Nagwek3"/>
+        <w:rPr>
+          <w:rFonts w:eastAsia="Times New Roman"/>
+          <w:lang w:eastAsia="pl-PL"/>
+        </w:rPr>
+      </w:pPr>
+      <w:r>
+        <w:rPr>
+          <w:rFonts w:eastAsia="Times New Roman"/>
+          <w:lang w:eastAsia="pl-PL"/>
+        </w:rPr>
+        <w:t>Narzędzie pracy deweloperskiej</w:t>
+      </w:r>
+    </w:p>
+    <w:p>
+      <w:pPr>
+        <w:shd w:val="clear" w:color="auto" w:fill="FFFFFF"/>
+        <w:spacing w:before="100" w:beforeAutospacing="1" w:after="100" w:afterAutospacing="1" w:line="240" w:lineRule="auto"/>
+        <w:rPr>
+          <w:rFonts w:ascii="Verdana" w:eastAsia="Times New Roman" w:hAnsi="Verdana" w:cs="Times New Roman"/>
+          <w:color w:val="000000"/>
+          <w:sz w:val="20"/>
+          <w:szCs w:val="20"/>
+          <w:lang w:eastAsia="pl-PL"/>
+        </w:rPr>
+      </w:pPr>
+      <w:r>
+        <w:rPr>
+          <w:rFonts w:ascii="Verdana" w:eastAsia="Times New Roman" w:hAnsi="Verdana" w:cs="Times New Roman"/>
+          <w:color w:val="000000"/>
+          <w:sz w:val="20"/>
+          <w:szCs w:val="20"/>
+          <w:lang w:eastAsia="pl-PL"/>
+        </w:rPr>
+        <w:t xml:space="preserve">Postanowiliśmy utworzyć projekt w serwisie </w:t>
+      </w:r>
+      <w:proofErr w:type="spellStart"/>
+      <w:r>
+        <w:rPr>
+          <w:rFonts w:ascii="Verdana" w:eastAsia="Times New Roman" w:hAnsi="Verdana" w:cs="Times New Roman"/>
+          <w:color w:val="000000"/>
+          <w:sz w:val="20"/>
+          <w:szCs w:val="20"/>
+          <w:lang w:eastAsia="pl-PL"/>
+        </w:rPr>
+        <w:t>github</w:t>
+      </w:r>
+      <w:proofErr w:type="spellEnd"/>
+      <w:r>
+        <w:rPr>
+          <w:rFonts w:ascii="Verdana" w:eastAsia="Times New Roman" w:hAnsi="Verdana" w:cs="Times New Roman"/>
+          <w:color w:val="000000"/>
+          <w:sz w:val="20"/>
+          <w:szCs w:val="20"/>
+          <w:lang w:eastAsia="pl-PL"/>
+        </w:rPr>
+        <w:t xml:space="preserve"> (</w:t>
+      </w:r>
+      <w:hyperlink r:id="rId6" w:history="1">
+        <w:r>
+          <w:rPr>
+            <w:rStyle w:val="Hipercze"/>
+            <w:rFonts w:ascii="Verdana" w:eastAsia="Times New Roman" w:hAnsi="Verdana" w:cs="Times New Roman"/>
+            <w:sz w:val="20"/>
+            <w:szCs w:val="20"/>
+            <w:lang w:eastAsia="pl-PL"/>
+          </w:rPr>
+          <w:t>http://</w:t>
+        </w:r>
+        <w:proofErr w:type="spellStart"/>
+        <w:r>
+          <w:rPr>
+            <w:rStyle w:val="Hipercze"/>
+            <w:rFonts w:ascii="Verdana" w:eastAsia="Times New Roman" w:hAnsi="Verdana" w:cs="Times New Roman"/>
+            <w:sz w:val="20"/>
+            <w:szCs w:val="20"/>
+            <w:lang w:eastAsia="pl-PL"/>
+          </w:rPr>
+          <w:t>github.com</w:t>
+        </w:r>
+        <w:proofErr w:type="spellEnd"/>
+        <w:r>
+          <w:rPr>
+            <w:rStyle w:val="Hipercze"/>
+            <w:rFonts w:ascii="Verdana" w:eastAsia="Times New Roman" w:hAnsi="Verdana" w:cs="Times New Roman"/>
+            <w:sz w:val="20"/>
+            <w:szCs w:val="20"/>
+            <w:lang w:eastAsia="pl-PL"/>
+          </w:rPr>
+          <w:t>/</w:t>
+        </w:r>
+      </w:hyperlink>
+      <w:r>
+        <w:rPr>
+          <w:rFonts w:ascii="Verdana" w:eastAsia="Times New Roman" w:hAnsi="Verdana" w:cs="Times New Roman"/>
+          <w:color w:val="000000"/>
+          <w:sz w:val="20"/>
+          <w:szCs w:val="20"/>
+          <w:lang w:eastAsia="pl-PL"/>
+        </w:rPr>
+        <w:t>). Do udostępnianych przez ten serwis narzędzi należą:</w:t>
+      </w:r>
+    </w:p>
+    <w:p>
+      <w:pPr>
+        <w:pStyle w:val="Akapitzlist"/>
+        <w:numPr>
+          <w:ilvl w:val="0"/>
+          <w:numId w:val="2"/>
+        </w:numPr>
+        <w:shd w:val="clear" w:color="auto" w:fill="FFFFFF"/>
+        <w:spacing w:before="100" w:beforeAutospacing="1" w:after="100" w:afterAutospacing="1" w:line="240" w:lineRule="auto"/>
+        <w:rPr>
+          <w:rFonts w:ascii="Verdana" w:eastAsia="Times New Roman" w:hAnsi="Verdana" w:cs="Times New Roman"/>
+          <w:color w:val="000000"/>
+          <w:sz w:val="20"/>
+          <w:szCs w:val="20"/>
+          <w:lang w:eastAsia="pl-PL"/>
+        </w:rPr>
+      </w:pPr>
+      <w:r>
+        <w:rPr>
+          <w:rFonts w:ascii="Verdana" w:eastAsia="Times New Roman" w:hAnsi="Verdana" w:cs="Times New Roman"/>
+          <w:color w:val="000000"/>
+          <w:sz w:val="20"/>
+          <w:szCs w:val="20"/>
+          <w:lang w:eastAsia="pl-PL"/>
+        </w:rPr>
+        <w:t>Repozytorium systemu kontroli wersji git.</w:t>
+      </w:r>
+    </w:p>
+    <w:p>
+      <w:pPr>
+        <w:pStyle w:val="Akapitzlist"/>
+        <w:numPr>
+          <w:ilvl w:val="0"/>
+          <w:numId w:val="2"/>
+        </w:numPr>
+        <w:shd w:val="clear" w:color="auto" w:fill="FFFFFF"/>
+        <w:spacing w:before="100" w:beforeAutospacing="1" w:after="100" w:afterAutospacing="1" w:line="240" w:lineRule="auto"/>
+        <w:rPr>
+          <w:rFonts w:ascii="Verdana" w:eastAsia="Times New Roman" w:hAnsi="Verdana" w:cs="Times New Roman"/>
+          <w:color w:val="000000"/>
+          <w:sz w:val="20"/>
+          <w:szCs w:val="20"/>
+          <w:lang w:eastAsia="pl-PL"/>
+        </w:rPr>
+      </w:pPr>
+      <w:r>
+        <w:rPr>
+          <w:rFonts w:ascii="Verdana" w:eastAsia="Times New Roman" w:hAnsi="Verdana" w:cs="Times New Roman"/>
+          <w:color w:val="000000"/>
+          <w:sz w:val="20"/>
+          <w:szCs w:val="20"/>
+          <w:lang w:eastAsia="pl-PL"/>
+        </w:rPr>
+        <w:t>Zarządzanie zadaniami (</w:t>
+      </w:r>
+      <w:proofErr w:type="spellStart"/>
+      <w:r>
+        <w:rPr>
+          <w:rFonts w:ascii="Verdana" w:eastAsia="Times New Roman" w:hAnsi="Verdana" w:cs="Times New Roman"/>
+          <w:color w:val="000000"/>
+          <w:sz w:val="20"/>
+          <w:szCs w:val="20"/>
+          <w:lang w:eastAsia="pl-PL"/>
+        </w:rPr>
+        <w:t>issue</w:t>
+      </w:r>
+      <w:proofErr w:type="spellEnd"/>
+      <w:r>
+        <w:rPr>
+          <w:rFonts w:ascii="Verdana" w:eastAsia="Times New Roman" w:hAnsi="Verdana" w:cs="Times New Roman"/>
+          <w:color w:val="000000"/>
+          <w:sz w:val="20"/>
+          <w:szCs w:val="20"/>
+          <w:lang w:eastAsia="pl-PL"/>
+        </w:rPr>
+        <w:t xml:space="preserve"> </w:t>
+      </w:r>
+      <w:proofErr w:type="spellStart"/>
+      <w:r>
+        <w:rPr>
+          <w:rFonts w:ascii="Verdana" w:eastAsia="Times New Roman" w:hAnsi="Verdana" w:cs="Times New Roman"/>
+          <w:color w:val="000000"/>
+          <w:sz w:val="20"/>
+          <w:szCs w:val="20"/>
+          <w:lang w:eastAsia="pl-PL"/>
+        </w:rPr>
+        <w:t>tracker</w:t>
+      </w:r>
+      <w:proofErr w:type="spellEnd"/>
+      <w:r>
+        <w:rPr>
+          <w:rFonts w:ascii="Verdana" w:eastAsia="Times New Roman" w:hAnsi="Verdana" w:cs="Times New Roman"/>
+          <w:color w:val="000000"/>
+          <w:sz w:val="20"/>
+          <w:szCs w:val="20"/>
+          <w:lang w:eastAsia="pl-PL"/>
+        </w:rPr>
+        <w:t>), w tym przydzielanie ich do członków zespołu i ich etykietowanie.</w:t>
+      </w:r>
+    </w:p>
+    <w:p>
+      <w:pPr>
+        <w:pStyle w:val="Akapitzlist"/>
+        <w:numPr>
+          <w:ilvl w:val="0"/>
+          <w:numId w:val="2"/>
+        </w:numPr>
+        <w:shd w:val="clear" w:color="auto" w:fill="FFFFFF"/>
+        <w:spacing w:before="100" w:beforeAutospacing="1" w:after="100" w:afterAutospacing="1" w:line="240" w:lineRule="auto"/>
+        <w:rPr>
+          <w:rFonts w:ascii="Verdana" w:eastAsia="Times New Roman" w:hAnsi="Verdana" w:cs="Times New Roman"/>
+          <w:color w:val="000000"/>
+          <w:sz w:val="20"/>
+          <w:szCs w:val="20"/>
+          <w:lang w:eastAsia="pl-PL"/>
+        </w:rPr>
+      </w:pPr>
+      <w:r>
+        <w:rPr>
+          <w:rFonts w:ascii="Verdana" w:eastAsia="Times New Roman" w:hAnsi="Verdana" w:cs="Times New Roman"/>
+          <w:color w:val="000000"/>
+          <w:sz w:val="20"/>
+          <w:szCs w:val="20"/>
+          <w:lang w:eastAsia="pl-PL"/>
+        </w:rPr>
+        <w:t>Tworzenie kamieni milowych.</w:t>
+      </w:r>
+    </w:p>
+    <w:p>
+      <w:pPr>
+        <w:pStyle w:val="Akapitzlist"/>
+        <w:numPr>
+          <w:ilvl w:val="0"/>
+          <w:numId w:val="2"/>
+        </w:numPr>
+        <w:shd w:val="clear" w:color="auto" w:fill="FFFFFF"/>
+        <w:spacing w:before="100" w:beforeAutospacing="1" w:after="100" w:afterAutospacing="1" w:line="240" w:lineRule="auto"/>
+        <w:rPr>
+          <w:rFonts w:ascii="Verdana" w:eastAsia="Times New Roman" w:hAnsi="Verdana" w:cs="Times New Roman"/>
+          <w:color w:val="000000"/>
+          <w:sz w:val="20"/>
+          <w:szCs w:val="20"/>
+          <w:lang w:eastAsia="pl-PL"/>
+        </w:rPr>
+      </w:pPr>
+      <w:r>
+        <w:rPr>
+          <w:rFonts w:ascii="Verdana" w:eastAsia="Times New Roman" w:hAnsi="Verdana" w:cs="Times New Roman"/>
+          <w:color w:val="000000"/>
+          <w:sz w:val="20"/>
+          <w:szCs w:val="20"/>
+          <w:lang w:eastAsia="pl-PL"/>
+        </w:rPr>
+        <w:t>Przeglądanie kodu</w:t>
+      </w:r>
+    </w:p>
+    <w:p>
+      <w:pPr>
+        <w:pStyle w:val="Akapitzlist"/>
+        <w:numPr>
+          <w:ilvl w:val="0"/>
+          <w:numId w:val="2"/>
+        </w:numPr>
+        <w:shd w:val="clear" w:color="auto" w:fill="FFFFFF"/>
+        <w:spacing w:before="100" w:beforeAutospacing="1" w:after="100" w:afterAutospacing="1" w:line="240" w:lineRule="auto"/>
+        <w:rPr>
+          <w:rFonts w:ascii="Verdana" w:eastAsia="Times New Roman" w:hAnsi="Verdana" w:cs="Times New Roman"/>
+          <w:color w:val="000000"/>
+          <w:sz w:val="20"/>
+          <w:szCs w:val="20"/>
+          <w:lang w:eastAsia="pl-PL"/>
+        </w:rPr>
+      </w:pPr>
+      <w:r>
+        <w:rPr>
+          <w:rFonts w:ascii="Verdana" w:eastAsia="Times New Roman" w:hAnsi="Verdana" w:cs="Times New Roman"/>
+          <w:color w:val="000000"/>
+          <w:sz w:val="20"/>
+          <w:szCs w:val="20"/>
+          <w:lang w:eastAsia="pl-PL"/>
+        </w:rPr>
+        <w:t xml:space="preserve">Komentarze dotyczące </w:t>
+      </w:r>
+      <w:proofErr w:type="spellStart"/>
+      <w:r>
+        <w:rPr>
+          <w:rFonts w:ascii="Verdana" w:eastAsia="Times New Roman" w:hAnsi="Verdana" w:cs="Times New Roman"/>
+          <w:color w:val="000000"/>
+          <w:sz w:val="20"/>
+          <w:szCs w:val="20"/>
+          <w:lang w:eastAsia="pl-PL"/>
+        </w:rPr>
+        <w:t>commitów</w:t>
+      </w:r>
+      <w:proofErr w:type="spellEnd"/>
+      <w:r>
+        <w:rPr>
+          <w:rFonts w:ascii="Verdana" w:eastAsia="Times New Roman" w:hAnsi="Verdana" w:cs="Times New Roman"/>
+          <w:color w:val="000000"/>
+          <w:sz w:val="20"/>
+          <w:szCs w:val="20"/>
+          <w:lang w:eastAsia="pl-PL"/>
+        </w:rPr>
+        <w:t xml:space="preserve"> do repozytorium</w:t>
+      </w:r>
+    </w:p>
+    <w:p>
+      <w:pPr>
+        <w:pStyle w:val="Akapitzlist"/>
+        <w:numPr>
+          <w:ilvl w:val="0"/>
+          <w:numId w:val="2"/>
+        </w:numPr>
+        <w:shd w:val="clear" w:color="auto" w:fill="FFFFFF"/>
+        <w:spacing w:before="100" w:beforeAutospacing="1" w:after="100" w:afterAutospacing="1" w:line="240" w:lineRule="auto"/>
+        <w:rPr>
+          <w:rFonts w:ascii="Verdana" w:eastAsia="Times New Roman" w:hAnsi="Verdana" w:cs="Times New Roman"/>
+          <w:color w:val="000000"/>
+          <w:sz w:val="20"/>
+          <w:szCs w:val="20"/>
+          <w:lang w:eastAsia="pl-PL"/>
+        </w:rPr>
+      </w:pPr>
+      <w:r>
+        <w:rPr>
+          <w:rFonts w:ascii="Verdana" w:eastAsia="Times New Roman" w:hAnsi="Verdana" w:cs="Times New Roman"/>
+          <w:color w:val="000000"/>
+          <w:sz w:val="20"/>
+          <w:szCs w:val="20"/>
+          <w:lang w:eastAsia="pl-PL"/>
+        </w:rPr>
+        <w:t>Wiki</w:t>
+      </w:r>
+    </w:p>
+    <w:p>
+      <w:pPr>
+        <w:shd w:val="clear" w:color="auto" w:fill="FFFFFF"/>
+        <w:spacing w:before="100" w:beforeAutospacing="1" w:after="100" w:afterAutospacing="1" w:line="240" w:lineRule="auto"/>
+        <w:rPr>
+          <w:rFonts w:ascii="Verdana" w:eastAsia="Times New Roman" w:hAnsi="Verdana" w:cs="Times New Roman"/>
+          <w:color w:val="000000"/>
+          <w:sz w:val="20"/>
+          <w:szCs w:val="20"/>
+          <w:lang w:eastAsia="pl-PL"/>
+        </w:rPr>
+      </w:pPr>
+      <w:r>
+        <w:rPr>
+          <w:rFonts w:ascii="Verdana" w:eastAsia="Times New Roman" w:hAnsi="Verdana" w:cs="Times New Roman"/>
+          <w:color w:val="000000"/>
+          <w:sz w:val="20"/>
+          <w:szCs w:val="20"/>
+          <w:lang w:eastAsia="pl-PL"/>
+        </w:rPr>
+        <w:t xml:space="preserve">W porównaniu do innych serwisów udostępniających podobne narzędzia (np. </w:t>
+      </w:r>
+      <w:proofErr w:type="spellStart"/>
+      <w:r>
+        <w:rPr>
+          <w:rFonts w:ascii="Verdana" w:eastAsia="Times New Roman" w:hAnsi="Verdana" w:cs="Times New Roman"/>
+          <w:color w:val="000000"/>
+          <w:sz w:val="20"/>
+          <w:szCs w:val="20"/>
+          <w:lang w:eastAsia="pl-PL"/>
+        </w:rPr>
+        <w:t>Assembla</w:t>
+      </w:r>
+      <w:proofErr w:type="spellEnd"/>
+      <w:r>
+        <w:rPr>
+          <w:rFonts w:ascii="Verdana" w:eastAsia="Times New Roman" w:hAnsi="Verdana" w:cs="Times New Roman"/>
+          <w:color w:val="000000"/>
+          <w:sz w:val="20"/>
+          <w:szCs w:val="20"/>
+          <w:lang w:eastAsia="pl-PL"/>
+        </w:rPr>
+        <w:t xml:space="preserve">), główną zaletą </w:t>
+      </w:r>
+      <w:proofErr w:type="spellStart"/>
+      <w:r>
+        <w:rPr>
+          <w:rFonts w:ascii="Verdana" w:eastAsia="Times New Roman" w:hAnsi="Verdana" w:cs="Times New Roman"/>
+          <w:color w:val="000000"/>
+          <w:sz w:val="20"/>
+          <w:szCs w:val="20"/>
+          <w:lang w:eastAsia="pl-PL"/>
+        </w:rPr>
+        <w:t>githuba</w:t>
+      </w:r>
+      <w:proofErr w:type="spellEnd"/>
+      <w:r>
+        <w:rPr>
+          <w:rFonts w:ascii="Verdana" w:eastAsia="Times New Roman" w:hAnsi="Verdana" w:cs="Times New Roman"/>
+          <w:color w:val="000000"/>
+          <w:sz w:val="20"/>
+          <w:szCs w:val="20"/>
+          <w:lang w:eastAsia="pl-PL"/>
+        </w:rPr>
+        <w:t xml:space="preserve"> jest to, że w projektach oznaczonych jako </w:t>
+      </w:r>
+      <w:proofErr w:type="spellStart"/>
+      <w:r>
+        <w:rPr>
+          <w:rFonts w:ascii="Verdana" w:eastAsia="Times New Roman" w:hAnsi="Verdana" w:cs="Times New Roman"/>
+          <w:color w:val="000000"/>
+          <w:sz w:val="20"/>
+          <w:szCs w:val="20"/>
+          <w:lang w:eastAsia="pl-PL"/>
+        </w:rPr>
+        <w:t>opensourcowe</w:t>
+      </w:r>
+      <w:proofErr w:type="spellEnd"/>
+      <w:r>
+        <w:rPr>
+          <w:rFonts w:ascii="Verdana" w:eastAsia="Times New Roman" w:hAnsi="Verdana" w:cs="Times New Roman"/>
+          <w:color w:val="000000"/>
+          <w:sz w:val="20"/>
+          <w:szCs w:val="20"/>
+          <w:lang w:eastAsia="pl-PL"/>
+        </w:rPr>
+        <w:t xml:space="preserve"> jest bezpłatny.</w:t>
+      </w:r>
+    </w:p>
+    <w:p>
+      <w:pPr>
+        <w:shd w:val="clear" w:color="auto" w:fill="FFFFFF"/>
+        <w:spacing w:before="100" w:beforeAutospacing="1" w:after="100" w:afterAutospacing="1" w:line="240" w:lineRule="auto"/>
+        <w:rPr>
+          <w:rFonts w:ascii="Verdana" w:eastAsia="Times New Roman" w:hAnsi="Verdana" w:cs="Times New Roman"/>
+          <w:color w:val="000000"/>
+          <w:sz w:val="20"/>
+          <w:szCs w:val="20"/>
+          <w:lang w:eastAsia="pl-PL"/>
+        </w:rPr>
+      </w:pPr>
+      <w:r>
+        <w:rPr>
+          <w:rFonts w:ascii="Verdana" w:eastAsia="Times New Roman" w:hAnsi="Verdana" w:cs="Times New Roman"/>
+          <w:color w:val="000000"/>
+          <w:sz w:val="20"/>
+          <w:szCs w:val="20"/>
+          <w:lang w:eastAsia="pl-PL"/>
+        </w:rPr>
+        <w:t>Nasz p</w:t>
+      </w:r>
+      <w:r>
+        <w:rPr>
+          <w:rFonts w:ascii="Verdana" w:eastAsia="Times New Roman" w:hAnsi="Verdana" w:cs="Times New Roman"/>
+          <w:color w:val="000000"/>
+          <w:sz w:val="20"/>
+          <w:szCs w:val="20"/>
+          <w:lang w:eastAsia="pl-PL"/>
+        </w:rPr>
+        <w:t xml:space="preserve">rojekt dostępny jest pod adresem: </w:t>
+      </w:r>
+      <w:hyperlink r:id="rId7" w:history="1">
+        <w:r>
+          <w:rPr>
+            <w:rStyle w:val="Hipercze"/>
+            <w:rFonts w:ascii="Verdana" w:eastAsia="Times New Roman" w:hAnsi="Verdana" w:cs="Times New Roman"/>
+            <w:sz w:val="20"/>
+            <w:szCs w:val="20"/>
+            <w:lang w:eastAsia="pl-PL"/>
+          </w:rPr>
+          <w:t>https://</w:t>
+        </w:r>
+        <w:proofErr w:type="spellStart"/>
+        <w:r>
+          <w:rPr>
+            <w:rStyle w:val="Hipercze"/>
+            <w:rFonts w:ascii="Verdana" w:eastAsia="Times New Roman" w:hAnsi="Verdana" w:cs="Times New Roman"/>
+            <w:sz w:val="20"/>
+            <w:szCs w:val="20"/>
+            <w:lang w:eastAsia="pl-PL"/>
+          </w:rPr>
+          <w:t>github.com</w:t>
+        </w:r>
+        <w:proofErr w:type="spellEnd"/>
+        <w:r>
+          <w:rPr>
+            <w:rStyle w:val="Hipercze"/>
+            <w:rFonts w:ascii="Verdana" w:eastAsia="Times New Roman" w:hAnsi="Verdana" w:cs="Times New Roman"/>
+            <w:sz w:val="20"/>
+            <w:szCs w:val="20"/>
+            <w:lang w:eastAsia="pl-PL"/>
+          </w:rPr>
+          <w:t>/</w:t>
+        </w:r>
+        <w:proofErr w:type="spellStart"/>
+        <w:r>
+          <w:rPr>
+            <w:rStyle w:val="Hipercze"/>
+            <w:rFonts w:ascii="Verdana" w:eastAsia="Times New Roman" w:hAnsi="Verdana" w:cs="Times New Roman"/>
+            <w:sz w:val="20"/>
+            <w:szCs w:val="20"/>
+            <w:lang w:eastAsia="pl-PL"/>
+          </w:rPr>
+          <w:t>Pushman</w:t>
+        </w:r>
+        <w:proofErr w:type="spellEnd"/>
+        <w:r>
+          <w:rPr>
+            <w:rStyle w:val="Hipercze"/>
+            <w:rFonts w:ascii="Verdana" w:eastAsia="Times New Roman" w:hAnsi="Verdana" w:cs="Times New Roman"/>
+            <w:sz w:val="20"/>
+            <w:szCs w:val="20"/>
+            <w:lang w:eastAsia="pl-PL"/>
+          </w:rPr>
+          <w:t>/</w:t>
+        </w:r>
+        <w:proofErr w:type="spellStart"/>
+        <w:r>
+          <w:rPr>
+            <w:rStyle w:val="Hipercze"/>
+            <w:rFonts w:ascii="Verdana" w:eastAsia="Times New Roman" w:hAnsi="Verdana" w:cs="Times New Roman"/>
+            <w:sz w:val="20"/>
+            <w:szCs w:val="20"/>
+            <w:lang w:eastAsia="pl-PL"/>
+          </w:rPr>
+          <w:t>GKiO</w:t>
+        </w:r>
+        <w:proofErr w:type="spellEnd"/>
+      </w:hyperlink>
+    </w:p>
+    <w:p>
+      <w:pPr>
+        <w:shd w:val="clear" w:color="auto" w:fill="FFFFFF"/>
+        <w:spacing w:before="100" w:beforeAutospacing="1" w:after="100" w:afterAutospacing="1" w:line="240" w:lineRule="auto"/>
+        <w:rPr>
+          <w:rFonts w:ascii="Verdana" w:eastAsia="Times New Roman" w:hAnsi="Verdana" w:cs="Times New Roman"/>
+          <w:color w:val="000000"/>
+          <w:sz w:val="20"/>
+          <w:szCs w:val="20"/>
+          <w:lang w:eastAsia="pl-PL"/>
+        </w:rPr>
+      </w:pPr>
+    </w:p>
+    <w:p>
+      <w:pPr>
+        <w:shd w:val="clear" w:color="auto" w:fill="FFFFFF"/>
+        <w:spacing w:before="100" w:beforeAutospacing="1" w:after="100" w:afterAutospacing="1" w:line="240" w:lineRule="auto"/>
+        <w:rPr>
+          <w:rFonts w:ascii="Verdana" w:eastAsia="Times New Roman" w:hAnsi="Verdana" w:cs="Times New Roman"/>
+          <w:color w:val="000000"/>
+          <w:sz w:val="20"/>
+          <w:szCs w:val="20"/>
+          <w:lang w:eastAsia="pl-PL"/>
+        </w:rPr>
+      </w:pPr>
+      <w:r>
+        <w:rPr>
+          <w:rFonts w:ascii="Verdana" w:eastAsia="Times New Roman" w:hAnsi="Verdana" w:cs="Times New Roman"/>
+          <w:color w:val="000000"/>
+          <w:sz w:val="20"/>
+          <w:szCs w:val="20"/>
+          <w:lang w:eastAsia="pl-PL"/>
+        </w:rPr>
+        <w:t xml:space="preserve">Kierownik sekcji przesyła plik </w:t>
+      </w:r>
+      <w:proofErr w:type="spellStart"/>
+      <w:r>
+        <w:rPr>
+          <w:rFonts w:ascii="Verdana" w:eastAsia="Times New Roman" w:hAnsi="Verdana" w:cs="Times New Roman"/>
+          <w:color w:val="000000"/>
+          <w:sz w:val="20"/>
+          <w:szCs w:val="20"/>
+          <w:lang w:eastAsia="pl-PL"/>
+        </w:rPr>
+        <w:t>p1.pdf</w:t>
+      </w:r>
+      <w:proofErr w:type="spellEnd"/>
+      <w:r>
+        <w:rPr>
+          <w:rFonts w:ascii="Verdana" w:eastAsia="Times New Roman" w:hAnsi="Verdana" w:cs="Times New Roman"/>
+          <w:color w:val="000000"/>
+          <w:sz w:val="20"/>
+          <w:szCs w:val="20"/>
+          <w:lang w:eastAsia="pl-PL"/>
+        </w:rPr>
+        <w:t xml:space="preserve"> zawierający podrozdziały:</w:t>
       </w:r>
     </w:p>
     <w:p>
@@ -76,18 +856,140 @@
           <w:szCs w:val="20"/>
           <w:lang w:eastAsia="pl-PL"/>
         </w:rPr>
-        <w:t>narzędzi case (np. EA, StarUML, Eclipse itp)</w:t>
-      </w:r>
-      <w:r>
-        <w:rPr>
-          <w:rFonts w:ascii="Verdana" w:eastAsia="Times New Roman" w:hAnsi="Verdana" w:cs="Times New Roman"/>
-          <w:color w:val="000000"/>
-          <w:sz w:val="20"/>
-          <w:szCs w:val="20"/>
-          <w:lang w:eastAsia="pl-PL"/>
-        </w:rPr>
-        <w:t xml:space="preserve"> - EA</w:t>
-      </w:r>
+        <w:t xml:space="preserve">narzędzi </w:t>
+      </w:r>
+      <w:proofErr w:type="spellStart"/>
+      <w:r>
+        <w:rPr>
+          <w:rFonts w:ascii="Verdana" w:eastAsia="Times New Roman" w:hAnsi="Verdana" w:cs="Times New Roman"/>
+          <w:color w:val="000000"/>
+          <w:sz w:val="20"/>
+          <w:szCs w:val="20"/>
+          <w:lang w:eastAsia="pl-PL"/>
+        </w:rPr>
+        <w:t>case</w:t>
+      </w:r>
+      <w:proofErr w:type="spellEnd"/>
+      <w:r>
+        <w:rPr>
+          <w:rFonts w:ascii="Verdana" w:eastAsia="Times New Roman" w:hAnsi="Verdana" w:cs="Times New Roman"/>
+          <w:color w:val="000000"/>
+          <w:sz w:val="20"/>
+          <w:szCs w:val="20"/>
+          <w:lang w:eastAsia="pl-PL"/>
+        </w:rPr>
+        <w:t xml:space="preserve"> (np. </w:t>
+      </w:r>
+      <w:proofErr w:type="spellStart"/>
+      <w:r>
+        <w:rPr>
+          <w:rFonts w:ascii="Verdana" w:eastAsia="Times New Roman" w:hAnsi="Verdana" w:cs="Times New Roman"/>
+          <w:color w:val="000000"/>
+          <w:sz w:val="20"/>
+          <w:szCs w:val="20"/>
+          <w:lang w:eastAsia="pl-PL"/>
+        </w:rPr>
+        <w:t>EA</w:t>
+      </w:r>
+      <w:proofErr w:type="spellEnd"/>
+      <w:r>
+        <w:rPr>
+          <w:rFonts w:ascii="Verdana" w:eastAsia="Times New Roman" w:hAnsi="Verdana" w:cs="Times New Roman"/>
+          <w:color w:val="000000"/>
+          <w:sz w:val="20"/>
+          <w:szCs w:val="20"/>
+          <w:lang w:eastAsia="pl-PL"/>
+        </w:rPr>
+        <w:t xml:space="preserve">, </w:t>
+      </w:r>
+      <w:proofErr w:type="spellStart"/>
+      <w:r>
+        <w:rPr>
+          <w:rFonts w:ascii="Verdana" w:eastAsia="Times New Roman" w:hAnsi="Verdana" w:cs="Times New Roman"/>
+          <w:color w:val="000000"/>
+          <w:sz w:val="20"/>
+          <w:szCs w:val="20"/>
+          <w:lang w:eastAsia="pl-PL"/>
+        </w:rPr>
+        <w:t>StarUML</w:t>
+      </w:r>
+      <w:proofErr w:type="spellEnd"/>
+      <w:r>
+        <w:rPr>
+          <w:rFonts w:ascii="Verdana" w:eastAsia="Times New Roman" w:hAnsi="Verdana" w:cs="Times New Roman"/>
+          <w:color w:val="000000"/>
+          <w:sz w:val="20"/>
+          <w:szCs w:val="20"/>
+          <w:lang w:eastAsia="pl-PL"/>
+        </w:rPr>
+        <w:t xml:space="preserve">, </w:t>
+      </w:r>
+      <w:proofErr w:type="spellStart"/>
+      <w:r>
+        <w:rPr>
+          <w:rFonts w:ascii="Verdana" w:eastAsia="Times New Roman" w:hAnsi="Verdana" w:cs="Times New Roman"/>
+          <w:color w:val="000000"/>
+          <w:sz w:val="20"/>
+          <w:szCs w:val="20"/>
+          <w:lang w:eastAsia="pl-PL"/>
+        </w:rPr>
+        <w:t>Eclipse</w:t>
+      </w:r>
+      <w:proofErr w:type="spellEnd"/>
+      <w:r>
+        <w:rPr>
+          <w:rFonts w:ascii="Verdana" w:eastAsia="Times New Roman" w:hAnsi="Verdana" w:cs="Times New Roman"/>
+          <w:color w:val="000000"/>
+          <w:sz w:val="20"/>
+          <w:szCs w:val="20"/>
+          <w:lang w:eastAsia="pl-PL"/>
+        </w:rPr>
+        <w:t xml:space="preserve"> </w:t>
+      </w:r>
+      <w:proofErr w:type="spellStart"/>
+      <w:r>
+        <w:rPr>
+          <w:rFonts w:ascii="Verdana" w:eastAsia="Times New Roman" w:hAnsi="Verdana" w:cs="Times New Roman"/>
+          <w:color w:val="000000"/>
+          <w:sz w:val="20"/>
+          <w:szCs w:val="20"/>
+          <w:lang w:eastAsia="pl-PL"/>
+        </w:rPr>
+        <w:t>itp</w:t>
+      </w:r>
+      <w:proofErr w:type="spellEnd"/>
+      <w:r>
+        <w:rPr>
+          <w:rFonts w:ascii="Verdana" w:eastAsia="Times New Roman" w:hAnsi="Verdana" w:cs="Times New Roman"/>
+          <w:color w:val="000000"/>
+          <w:sz w:val="20"/>
+          <w:szCs w:val="20"/>
+          <w:lang w:eastAsia="pl-PL"/>
+        </w:rPr>
+        <w:t>)</w:t>
+      </w:r>
+      <w:r>
+        <w:rPr>
+          <w:rFonts w:ascii="Verdana" w:eastAsia="Times New Roman" w:hAnsi="Verdana" w:cs="Times New Roman"/>
+          <w:color w:val="000000"/>
+          <w:sz w:val="20"/>
+          <w:szCs w:val="20"/>
+          <w:lang w:eastAsia="pl-PL"/>
+        </w:rPr>
+        <w:t xml:space="preserve"> - </w:t>
+      </w:r>
+      <w:proofErr w:type="spellStart"/>
+      <w:r>
+        <w:rPr>
+          <w:rFonts w:ascii="Verdana" w:eastAsia="Times New Roman" w:hAnsi="Verdana" w:cs="Times New Roman"/>
+          <w:color w:val="000000"/>
+          <w:sz w:val="20"/>
+          <w:szCs w:val="20"/>
+          <w:lang w:eastAsia="pl-PL"/>
+        </w:rPr>
+        <w:t>EA</w:t>
+      </w:r>
+      <w:proofErr w:type="spellEnd"/>
     </w:p>
     <w:p>
       <w:pPr>
@@ -113,18 +1015,96 @@
           <w:szCs w:val="20"/>
           <w:lang w:eastAsia="pl-PL"/>
         </w:rPr>
-        <w:t>narzędzi wersjonujące (np. SVN, CVS itp )</w:t>
-      </w:r>
-      <w:r>
-        <w:rPr>
-          <w:rFonts w:ascii="Verdana" w:eastAsia="Times New Roman" w:hAnsi="Verdana" w:cs="Times New Roman"/>
-          <w:color w:val="000000"/>
-          <w:sz w:val="20"/>
-          <w:szCs w:val="20"/>
-          <w:lang w:eastAsia="pl-PL"/>
-        </w:rPr>
-        <w:t xml:space="preserve"> - SVN</w:t>
-      </w:r>
+        <w:t xml:space="preserve">narzędzi wersjonujące (np. </w:t>
+      </w:r>
+      <w:proofErr w:type="spellStart"/>
+      <w:r>
+        <w:rPr>
+          <w:rFonts w:ascii="Verdana" w:eastAsia="Times New Roman" w:hAnsi="Verdana" w:cs="Times New Roman"/>
+          <w:color w:val="000000"/>
+          <w:sz w:val="20"/>
+          <w:szCs w:val="20"/>
+          <w:lang w:eastAsia="pl-PL"/>
+        </w:rPr>
+        <w:t>SVN</w:t>
+      </w:r>
+      <w:proofErr w:type="spellEnd"/>
+      <w:r>
+        <w:rPr>
+          <w:rFonts w:ascii="Verdana" w:eastAsia="Times New Roman" w:hAnsi="Verdana" w:cs="Times New Roman"/>
+          <w:color w:val="000000"/>
+          <w:sz w:val="20"/>
+          <w:szCs w:val="20"/>
+          <w:lang w:eastAsia="pl-PL"/>
+        </w:rPr>
+        <w:t xml:space="preserve">, </w:t>
+      </w:r>
+      <w:proofErr w:type="spellStart"/>
+      <w:r>
+        <w:rPr>
+          <w:rFonts w:ascii="Verdana" w:eastAsia="Times New Roman" w:hAnsi="Verdana" w:cs="Times New Roman"/>
+          <w:color w:val="000000"/>
+          <w:sz w:val="20"/>
+          <w:szCs w:val="20"/>
+          <w:lang w:eastAsia="pl-PL"/>
+        </w:rPr>
+        <w:t>CVS</w:t>
+      </w:r>
+      <w:proofErr w:type="spellEnd"/>
+      <w:r>
+        <w:rPr>
+          <w:rFonts w:ascii="Verdana" w:eastAsia="Times New Roman" w:hAnsi="Verdana" w:cs="Times New Roman"/>
+          <w:color w:val="000000"/>
+          <w:sz w:val="20"/>
+          <w:szCs w:val="20"/>
+          <w:lang w:eastAsia="pl-PL"/>
+        </w:rPr>
+        <w:t xml:space="preserve"> </w:t>
+      </w:r>
+      <w:proofErr w:type="spellStart"/>
+      <w:r>
+        <w:rPr>
+          <w:rFonts w:ascii="Verdana" w:eastAsia="Times New Roman" w:hAnsi="Verdana" w:cs="Times New Roman"/>
+          <w:color w:val="000000"/>
+          <w:sz w:val="20"/>
+          <w:szCs w:val="20"/>
+          <w:lang w:eastAsia="pl-PL"/>
+        </w:rPr>
+        <w:t>itp</w:t>
+      </w:r>
+      <w:proofErr w:type="spellEnd"/>
+      <w:r>
+        <w:rPr>
+          <w:rFonts w:ascii="Verdana" w:eastAsia="Times New Roman" w:hAnsi="Verdana" w:cs="Times New Roman"/>
+          <w:color w:val="000000"/>
+          <w:sz w:val="20"/>
+          <w:szCs w:val="20"/>
+          <w:lang w:eastAsia="pl-PL"/>
+        </w:rPr>
+        <w:t xml:space="preserve"> )</w:t>
+      </w:r>
+      <w:r>
+        <w:rPr>
+          <w:rFonts w:ascii="Verdana" w:eastAsia="Times New Roman" w:hAnsi="Verdana" w:cs="Times New Roman"/>
+          <w:color w:val="000000"/>
+          <w:sz w:val="20"/>
+          <w:szCs w:val="20"/>
+          <w:lang w:eastAsia="pl-PL"/>
+        </w:rPr>
+        <w:t xml:space="preserve"> - </w:t>
+      </w:r>
+      <w:proofErr w:type="spellStart"/>
+      <w:r>
+        <w:rPr>
+          <w:rFonts w:ascii="Verdana" w:eastAsia="Times New Roman" w:hAnsi="Verdana" w:cs="Times New Roman"/>
+          <w:color w:val="000000"/>
+          <w:sz w:val="20"/>
+          <w:szCs w:val="20"/>
+          <w:lang w:eastAsia="pl-PL"/>
+        </w:rPr>
+        <w:t>SVN</w:t>
+      </w:r>
+      <w:proofErr w:type="spellEnd"/>
     </w:p>
     <w:p>
       <w:pPr>
@@ -150,18 +1130,74 @@
           <w:szCs w:val="20"/>
           <w:lang w:eastAsia="pl-PL"/>
         </w:rPr>
-        <w:t>narzędzi pracy grupowej (np. Exchange, Google Groups itp)</w:t>
-      </w:r>
-      <w:r>
-        <w:rPr>
-          <w:rFonts w:ascii="Verdana" w:eastAsia="Times New Roman" w:hAnsi="Verdana" w:cs="Times New Roman"/>
-          <w:color w:val="000000"/>
-          <w:sz w:val="20"/>
-          <w:szCs w:val="20"/>
-          <w:lang w:eastAsia="pl-PL"/>
-        </w:rPr>
-        <w:t xml:space="preserve"> - github</w:t>
-      </w:r>
+        <w:t xml:space="preserve">narzędzi pracy grupowej (np. Exchange, Google </w:t>
+      </w:r>
+      <w:proofErr w:type="spellStart"/>
+      <w:r>
+        <w:rPr>
+          <w:rFonts w:ascii="Verdana" w:eastAsia="Times New Roman" w:hAnsi="Verdana" w:cs="Times New Roman"/>
+          <w:color w:val="000000"/>
+          <w:sz w:val="20"/>
+          <w:szCs w:val="20"/>
+          <w:lang w:eastAsia="pl-PL"/>
+        </w:rPr>
+        <w:t>Groups</w:t>
+      </w:r>
+      <w:proofErr w:type="spellEnd"/>
+      <w:r>
+        <w:rPr>
+          <w:rFonts w:ascii="Verdana" w:eastAsia="Times New Roman" w:hAnsi="Verdana" w:cs="Times New Roman"/>
+          <w:color w:val="000000"/>
+          <w:sz w:val="20"/>
+          <w:szCs w:val="20"/>
+          <w:lang w:eastAsia="pl-PL"/>
+        </w:rPr>
+        <w:t xml:space="preserve"> </w:t>
+      </w:r>
+      <w:proofErr w:type="spellStart"/>
+      <w:r>
+        <w:rPr>
+          <w:rFonts w:ascii="Verdana" w:eastAsia="Times New Roman" w:hAnsi="Verdana" w:cs="Times New Roman"/>
+          <w:color w:val="000000"/>
+          <w:sz w:val="20"/>
+          <w:szCs w:val="20"/>
+          <w:lang w:eastAsia="pl-PL"/>
+        </w:rPr>
+        <w:t>itp</w:t>
+      </w:r>
+      <w:proofErr w:type="spellEnd"/>
+      <w:r>
+        <w:rPr>
+          <w:rFonts w:ascii="Verdana" w:eastAsia="Times New Roman" w:hAnsi="Verdana" w:cs="Times New Roman"/>
+          <w:color w:val="000000"/>
+          <w:sz w:val="20"/>
+          <w:szCs w:val="20"/>
+          <w:lang w:eastAsia="pl-PL"/>
+        </w:rPr>
+        <w:t>)</w:t>
+      </w:r>
+      <w:r>
+        <w:rPr>
+          <w:rFonts w:ascii="Verdana" w:eastAsia="Times New Roman" w:hAnsi="Verdana" w:cs="Times New Roman"/>
+          <w:color w:val="000000"/>
+          <w:sz w:val="20"/>
+          <w:szCs w:val="20"/>
+          <w:lang w:eastAsia="pl-PL"/>
+        </w:rPr>
+        <w:t xml:space="preserve"> - </w:t>
+      </w:r>
+      <w:proofErr w:type="spellStart"/>
+      <w:r>
+        <w:rPr>
+          <w:rFonts w:ascii="Verdana" w:eastAsia="Times New Roman" w:hAnsi="Verdana" w:cs="Times New Roman"/>
+          <w:color w:val="000000"/>
+          <w:sz w:val="20"/>
+          <w:szCs w:val="20"/>
+          <w:lang w:eastAsia="pl-PL"/>
+        </w:rPr>
+        <w:t>github</w:t>
+      </w:r>
+      <w:proofErr w:type="spellEnd"/>
     </w:p>
     <w:p>
       <w:pPr>
@@ -187,7 +1223,95 @@
           <w:szCs w:val="20"/>
           <w:lang w:eastAsia="pl-PL"/>
         </w:rPr>
-        <w:t>narzędzi deweloperskie (np. VS.2010, Borland, NetBeans itp)</w:t>
+        <w:t xml:space="preserve">narzędzi deweloperskie (np. </w:t>
+      </w:r>
+      <w:proofErr w:type="spellStart"/>
+      <w:r>
+        <w:rPr>
+          <w:rFonts w:ascii="Verdana" w:eastAsia="Times New Roman" w:hAnsi="Verdana" w:cs="Times New Roman"/>
+          <w:color w:val="000000"/>
+          <w:sz w:val="20"/>
+          <w:szCs w:val="20"/>
+          <w:lang w:eastAsia="pl-PL"/>
+        </w:rPr>
+        <w:t>VS.2010</w:t>
+      </w:r>
+      <w:proofErr w:type="spellEnd"/>
+      <w:r>
+        <w:rPr>
+          <w:rFonts w:ascii="Verdana" w:eastAsia="Times New Roman" w:hAnsi="Verdana" w:cs="Times New Roman"/>
+          <w:color w:val="000000"/>
+          <w:sz w:val="20"/>
+          <w:szCs w:val="20"/>
+          <w:lang w:eastAsia="pl-PL"/>
+        </w:rPr>
+        <w:t xml:space="preserve">, </w:t>
+      </w:r>
+      <w:proofErr w:type="spellStart"/>
+      <w:r>
+        <w:rPr>
+          <w:rFonts w:ascii="Verdana" w:eastAsia="Times New Roman" w:hAnsi="Verdana" w:cs="Times New Roman"/>
+          <w:color w:val="000000"/>
+          <w:sz w:val="20"/>
+          <w:szCs w:val="20"/>
+          <w:lang w:eastAsia="pl-PL"/>
+        </w:rPr>
+        <w:t>Borland</w:t>
+      </w:r>
+      <w:proofErr w:type="spellEnd"/>
+      <w:r>
+        <w:rPr>
+          <w:rFonts w:ascii="Verdana" w:eastAsia="Times New Roman" w:hAnsi="Verdana" w:cs="Times New Roman"/>
+          <w:color w:val="000000"/>
+          <w:sz w:val="20"/>
+          <w:szCs w:val="20"/>
+          <w:lang w:eastAsia="pl-PL"/>
+        </w:rPr>
+        <w:t xml:space="preserve">, </w:t>
+      </w:r>
+      <w:proofErr w:type="spellStart"/>
+      <w:r>
+        <w:rPr>
+          <w:rFonts w:ascii="Verdana" w:eastAsia="Times New Roman" w:hAnsi="Verdana" w:cs="Times New Roman"/>
+          <w:color w:val="000000"/>
+          <w:sz w:val="20"/>
+          <w:szCs w:val="20"/>
+          <w:lang w:eastAsia="pl-PL"/>
+        </w:rPr>
+        <w:t>NetBeans</w:t>
+      </w:r>
+      <w:proofErr w:type="spellEnd"/>
+      <w:r>
+        <w:rPr>
+          <w:rFonts w:ascii="Verdana" w:eastAsia="Times New Roman" w:hAnsi="Verdana" w:cs="Times New Roman"/>
+          <w:color w:val="000000"/>
+          <w:sz w:val="20"/>
+          <w:szCs w:val="20"/>
+          <w:lang w:eastAsia="pl-PL"/>
+        </w:rPr>
+        <w:t xml:space="preserve"> </w:t>
+      </w:r>
+      <w:proofErr w:type="spellStart"/>
+      <w:r>
+        <w:rPr>
+          <w:rFonts w:ascii="Verdana" w:eastAsia="Times New Roman" w:hAnsi="Verdana" w:cs="Times New Roman"/>
+          <w:color w:val="000000"/>
+          <w:sz w:val="20"/>
+          <w:szCs w:val="20"/>
+          <w:lang w:eastAsia="pl-PL"/>
+        </w:rPr>
+        <w:t>itp</w:t>
+      </w:r>
+      <w:proofErr w:type="spellEnd"/>
+      <w:r>
+        <w:rPr>
+          <w:rFonts w:ascii="Verdana" w:eastAsia="Times New Roman" w:hAnsi="Verdana" w:cs="Times New Roman"/>
+          <w:color w:val="000000"/>
+          <w:sz w:val="20"/>
+          <w:szCs w:val="20"/>
+          <w:lang w:eastAsia="pl-PL"/>
+        </w:rPr>
+        <w:t>)</w:t>
       </w:r>
     </w:p>
     <w:p>
@@ -206,6 +1330,7 @@
           <w:lang w:val="en-US" w:eastAsia="pl-PL"/>
         </w:rPr>
       </w:pPr>
+      <w:proofErr w:type="spellStart"/>
       <w:r>
         <w:rPr>
           <w:rFonts w:ascii="Verdana" w:eastAsia="Times New Roman" w:hAnsi="Verdana" w:cs="Times New Roman"/>
@@ -214,7 +1339,128 @@
           <w:szCs w:val="20"/>
           <w:lang w:val="en-US" w:eastAsia="pl-PL"/>
         </w:rPr>
-        <w:t>bibliotek (np. NHibernate, ActiveRecord, VCL, .NET itp)</w:t>
+        <w:t>bibliotek</w:t>
+      </w:r>
+      <w:proofErr w:type="spellEnd"/>
+      <w:r>
+        <w:rPr>
+          <w:rFonts w:ascii="Verdana" w:eastAsia="Times New Roman" w:hAnsi="Verdana" w:cs="Times New Roman"/>
+          <w:color w:val="000000"/>
+          <w:sz w:val="20"/>
+          <w:szCs w:val="20"/>
+          <w:lang w:val="en-US" w:eastAsia="pl-PL"/>
+        </w:rPr>
+        <w:t xml:space="preserve"> (</w:t>
+      </w:r>
+      <w:proofErr w:type="spellStart"/>
+      <w:r>
+        <w:rPr>
+          <w:rFonts w:ascii="Verdana" w:eastAsia="Times New Roman" w:hAnsi="Verdana" w:cs="Times New Roman"/>
+          <w:color w:val="000000"/>
+          <w:sz w:val="20"/>
+          <w:szCs w:val="20"/>
+          <w:lang w:val="en-US" w:eastAsia="pl-PL"/>
+        </w:rPr>
+        <w:t>np</w:t>
+      </w:r>
+      <w:proofErr w:type="spellEnd"/>
+      <w:r>
+        <w:rPr>
+          <w:rFonts w:ascii="Verdana" w:eastAsia="Times New Roman" w:hAnsi="Verdana" w:cs="Times New Roman"/>
+          <w:color w:val="000000"/>
+          <w:sz w:val="20"/>
+          <w:szCs w:val="20"/>
+          <w:lang w:val="en-US" w:eastAsia="pl-PL"/>
+        </w:rPr>
+        <w:t xml:space="preserve">. </w:t>
+      </w:r>
+      <w:proofErr w:type="spellStart"/>
+      <w:r>
+        <w:rPr>
+          <w:rFonts w:ascii="Verdana" w:eastAsia="Times New Roman" w:hAnsi="Verdana" w:cs="Times New Roman"/>
+          <w:color w:val="000000"/>
+          <w:sz w:val="20"/>
+          <w:szCs w:val="20"/>
+          <w:lang w:val="en-US" w:eastAsia="pl-PL"/>
+        </w:rPr>
+        <w:t>NHibernate</w:t>
+      </w:r>
+      <w:proofErr w:type="spellEnd"/>
+      <w:r>
+        <w:rPr>
+          <w:rFonts w:ascii="Verdana" w:eastAsia="Times New Roman" w:hAnsi="Verdana" w:cs="Times New Roman"/>
+          <w:color w:val="000000"/>
+          <w:sz w:val="20"/>
+          <w:szCs w:val="20"/>
+          <w:lang w:val="en-US" w:eastAsia="pl-PL"/>
+        </w:rPr>
+        <w:t xml:space="preserve">, </w:t>
+      </w:r>
+      <w:proofErr w:type="spellStart"/>
+      <w:r>
+        <w:rPr>
+          <w:rFonts w:ascii="Verdana" w:eastAsia="Times New Roman" w:hAnsi="Verdana" w:cs="Times New Roman"/>
+          <w:color w:val="000000"/>
+          <w:sz w:val="20"/>
+          <w:szCs w:val="20"/>
+          <w:lang w:val="en-US" w:eastAsia="pl-PL"/>
+        </w:rPr>
+        <w:t>ActiveRecord</w:t>
+      </w:r>
+      <w:proofErr w:type="spellEnd"/>
+      <w:r>
+        <w:rPr>
+          <w:rFonts w:ascii="Verdana" w:eastAsia="Times New Roman" w:hAnsi="Verdana" w:cs="Times New Roman"/>
+          <w:color w:val="000000"/>
+          <w:sz w:val="20"/>
+          <w:szCs w:val="20"/>
+          <w:lang w:val="en-US" w:eastAsia="pl-PL"/>
+        </w:rPr>
+        <w:t xml:space="preserve">, </w:t>
+      </w:r>
+      <w:proofErr w:type="spellStart"/>
+      <w:r>
+        <w:rPr>
+          <w:rFonts w:ascii="Verdana" w:eastAsia="Times New Roman" w:hAnsi="Verdana" w:cs="Times New Roman"/>
+          <w:color w:val="000000"/>
+          <w:sz w:val="20"/>
+          <w:szCs w:val="20"/>
+          <w:lang w:val="en-US" w:eastAsia="pl-PL"/>
+        </w:rPr>
+        <w:t>VCL</w:t>
+      </w:r>
+      <w:proofErr w:type="spellEnd"/>
+      <w:r>
+        <w:rPr>
+          <w:rFonts w:ascii="Verdana" w:eastAsia="Times New Roman" w:hAnsi="Verdana" w:cs="Times New Roman"/>
+          <w:color w:val="000000"/>
+          <w:sz w:val="20"/>
+          <w:szCs w:val="20"/>
+          <w:lang w:val="en-US" w:eastAsia="pl-PL"/>
+        </w:rPr>
+        <w:t xml:space="preserve">, .NET </w:t>
+      </w:r>
+      <w:proofErr w:type="spellStart"/>
+      <w:r>
+        <w:rPr>
+          <w:rFonts w:ascii="Verdana" w:eastAsia="Times New Roman" w:hAnsi="Verdana" w:cs="Times New Roman"/>
+          <w:color w:val="000000"/>
+          <w:sz w:val="20"/>
+          <w:szCs w:val="20"/>
+          <w:lang w:val="en-US" w:eastAsia="pl-PL"/>
+        </w:rPr>
+        <w:t>itp</w:t>
+      </w:r>
+      <w:proofErr w:type="spellEnd"/>
+      <w:r>
+        <w:rPr>
+          <w:rFonts w:ascii="Verdana" w:eastAsia="Times New Roman" w:hAnsi="Verdana" w:cs="Times New Roman"/>
+          <w:color w:val="000000"/>
+          <w:sz w:val="20"/>
+          <w:szCs w:val="20"/>
+          <w:lang w:val="en-US" w:eastAsia="pl-PL"/>
+        </w:rPr>
+        <w:t>)</w:t>
       </w:r>
     </w:p>
     <w:p>
@@ -460,8 +1706,124 @@
       </w:rPr>
     </w:lvl>
   </w:abstractNum>
+  <w:abstractNum w:abstractNumId="1">
+    <w:nsid w:val="67544DD9"/>
+    <w:multiLevelType w:val="hybridMultilevel"/>
+    <w:tmpl w:val="A5A09258"/>
+    <w:lvl w:ilvl="0" w:tplc="04150001">
+      <w:start w:val="1"/>
+      <w:numFmt w:val="bullet"/>
+      <w:lvlText w:val=""/>
+      <w:lvlJc w:val="left"/>
+      <w:pPr>
+        <w:ind w:left="720" w:hanging="360"/>
+      </w:pPr>
+      <w:rPr>
+        <w:rFonts w:ascii="Symbol" w:hAnsi="Symbol" w:hint="default"/>
+      </w:rPr>
+    </w:lvl>
+    <w:lvl w:ilvl="1" w:tplc="04150003" w:tentative="1">
+      <w:start w:val="1"/>
+      <w:numFmt w:val="bullet"/>
+      <w:lvlText w:val="o"/>
+      <w:lvlJc w:val="left"/>
+      <w:pPr>
+        <w:ind w:left="1440" w:hanging="360"/>
+      </w:pPr>
+      <w:rPr>
+        <w:rFonts w:ascii="Courier New" w:hAnsi="Courier New" w:cs="Courier New" w:hint="default"/>
+      </w:rPr>
+    </w:lvl>
+    <w:lvl w:ilvl="2" w:tplc="04150005" w:tentative="1">
+      <w:start w:val="1"/>
+      <w:numFmt w:val="bullet"/>
+      <w:lvlText w:val=""/>
+      <w:lvlJc w:val="left"/>
+      <w:pPr>
+        <w:ind w:left="2160" w:hanging="360"/>
+      </w:pPr>
+      <w:rPr>
+        <w:rFonts w:ascii="Wingdings" w:hAnsi="Wingdings" w:hint="default"/>
+      </w:rPr>
+    </w:lvl>
+    <w:lvl w:ilvl="3" w:tplc="04150001" w:tentative="1">
+      <w:start w:val="1"/>
+      <w:numFmt w:val="bullet"/>
+      <w:lvlText w:val=""/>
+      <w:lvlJc w:val="left"/>
+      <w:pPr>
+        <w:ind w:left="2880" w:hanging="360"/>
+      </w:pPr>
+      <w:rPr>
+        <w:rFonts w:ascii="Symbol" w:hAnsi="Symbol" w:hint="default"/>
+      </w:rPr>
+    </w:lvl>
+    <w:lvl w:ilvl="4" w:tplc="04150003" w:tentative="1">
+      <w:start w:val="1"/>
+      <w:numFmt w:val="bullet"/>
+      <w:lvlText w:val="o"/>
+      <w:lvlJc w:val="left"/>
+      <w:pPr>
+        <w:ind w:left="3600" w:hanging="360"/>
+      </w:pPr>
+      <w:rPr>
+        <w:rFonts w:ascii="Courier New" w:hAnsi="Courier New" w:cs="Courier New" w:hint="default"/>
+      </w:rPr>
+    </w:lvl>
+    <w:lvl w:ilvl="5" w:tplc="04150005" w:tentative="1">
+      <w:start w:val="1"/>
+      <w:numFmt w:val="bullet"/>
+      <w:lvlText w:val=""/>
+      <w:lvlJc w:val="left"/>
+      <w:pPr>
+        <w:ind w:left="4320" w:hanging="360"/>
+      </w:pPr>
+      <w:rPr>
+        <w:rFonts w:ascii="Wingdings" w:hAnsi="Wingdings" w:hint="default"/>
+      </w:rPr>
+    </w:lvl>
+    <w:lvl w:ilvl="6" w:tplc="04150001" w:tentative="1">
+      <w:start w:val="1"/>
+      <w:numFmt w:val="bullet"/>
+      <w:lvlText w:val=""/>
+      <w:lvlJc w:val="left"/>
+      <w:pPr>
+        <w:ind w:left="5040" w:hanging="360"/>
+      </w:pPr>
+      <w:rPr>
+        <w:rFonts w:ascii="Symbol" w:hAnsi="Symbol" w:hint="default"/>
+      </w:rPr>
+    </w:lvl>
+    <w:lvl w:ilvl="7" w:tplc="04150003" w:tentative="1">
+      <w:start w:val="1"/>
+      <w:numFmt w:val="bullet"/>
+      <w:lvlText w:val="o"/>
+      <w:lvlJc w:val="left"/>
+      <w:pPr>
+        <w:ind w:left="5760" w:hanging="360"/>
+      </w:pPr>
+      <w:rPr>
+        <w:rFonts w:ascii="Courier New" w:hAnsi="Courier New" w:cs="Courier New" w:hint="default"/>
+      </w:rPr>
+    </w:lvl>
+    <w:lvl w:ilvl="8" w:tplc="04150005" w:tentative="1">
+      <w:start w:val="1"/>
+      <w:numFmt w:val="bullet"/>
+      <w:lvlText w:val=""/>
+      <w:lvlJc w:val="left"/>
+      <w:pPr>
+        <w:ind w:left="6480" w:hanging="360"/>
+      </w:pPr>
+      <w:rPr>
+        <w:rFonts w:ascii="Wingdings" w:hAnsi="Wingdings" w:hint="default"/>
+      </w:rPr>
+    </w:lvl>
+  </w:abstractNum>
   <w:num w:numId="1">
     <w:abstractNumId w:val="0"/>
+  </w:num>
+  <w:num w:numId="2">
+    <w:abstractNumId w:val="1"/>
   </w:num>
 </w:numbering>
 </file>
@@ -625,7 +1987,32 @@
   <w:style w:type="paragraph" w:default="1" w:styleId="Normalny">
     <w:name w:val="Normal"/>
     <w:qFormat/>
-    <w:rsid w:val="00FF22C8"/>
+    <w:rsid w:val="00D91674"/>
+    <w:pPr>
+      <w:jc w:val="both"/>
+    </w:pPr>
+  </w:style>
+  <w:style w:type="paragraph" w:styleId="Nagwek3">
+    <w:name w:val="heading 3"/>
+    <w:basedOn w:val="Normalny"/>
+    <w:next w:val="Normalny"/>
+    <w:link w:val="Nagwek3Znak"/>
+    <w:uiPriority w:val="9"/>
+    <w:unhideWhenUsed/>
+    <w:qFormat/>
+    <w:rsid w:val="00D91674"/>
+    <w:pPr>
+      <w:keepNext/>
+      <w:keepLines/>
+      <w:spacing w:before="200" w:after="0"/>
+      <w:outlineLvl w:val="2"/>
+    </w:pPr>
+    <w:rPr>
+      <w:rFonts w:asciiTheme="majorHAnsi" w:eastAsiaTheme="majorEastAsia" w:hAnsiTheme="majorHAnsi" w:cstheme="majorBidi"/>
+      <w:b/>
+      <w:bCs/>
+      <w:color w:val="4F81BD" w:themeColor="accent1"/>
+    </w:rPr>
   </w:style>
   <w:style w:type="character" w:default="1" w:styleId="Domylnaczcionkaakapitu">
     <w:name w:val="Default Paragraph Font"/>
@@ -671,6 +2058,41 @@
       <w:szCs w:val="24"/>
       <w:lang w:eastAsia="pl-PL"/>
     </w:rPr>
+  </w:style>
+  <w:style w:type="character" w:customStyle="1" w:styleId="Nagwek3Znak">
+    <w:name w:val="Nagłówek 3 Znak"/>
+    <w:basedOn w:val="Domylnaczcionkaakapitu"/>
+    <w:link w:val="Nagwek3"/>
+    <w:uiPriority w:val="9"/>
+    <w:rsid w:val="00D91674"/>
+    <w:rPr>
+      <w:rFonts w:asciiTheme="majorHAnsi" w:eastAsiaTheme="majorEastAsia" w:hAnsiTheme="majorHAnsi" w:cstheme="majorBidi"/>
+      <w:b/>
+      <w:bCs/>
+      <w:color w:val="4F81BD" w:themeColor="accent1"/>
+    </w:rPr>
+  </w:style>
+  <w:style w:type="character" w:styleId="Hipercze">
+    <w:name w:val="Hyperlink"/>
+    <w:basedOn w:val="Domylnaczcionkaakapitu"/>
+    <w:uiPriority w:val="99"/>
+    <w:unhideWhenUsed/>
+    <w:rsid w:val="00CD0328"/>
+    <w:rPr>
+      <w:color w:val="0000FF"/>
+      <w:u w:val="single"/>
+    </w:rPr>
+  </w:style>
+  <w:style w:type="paragraph" w:styleId="Akapitzlist">
+    <w:name w:val="List Paragraph"/>
+    <w:basedOn w:val="Normalny"/>
+    <w:uiPriority w:val="34"/>
+    <w:qFormat/>
+    <w:rsid w:val="00CD0328"/>
+    <w:pPr>
+      <w:ind w:left="720"/>
+      <w:contextualSpacing/>
+    </w:pPr>
   </w:style>
 </w:styles>
 </file>

</xml_diff>